<commit_message>
Second commit with sample programs
</commit_message>
<xml_diff>
--- a/Text.docx
+++ b/Text.docx
@@ -3,10 +3,610 @@
 <w:document xmlns:ve="http://schemas.openxmlformats.org/markup-compatibility/2006" xmlns:o="urn:schemas-microsoft-com:office:office" xmlns:r="http://schemas.openxmlformats.org/officeDocument/2006/relationships" xmlns:m="http://schemas.openxmlformats.org/officeDocument/2006/math" xmlns:v="urn:schemas-microsoft-com:vml" xmlns:wp="http://schemas.openxmlformats.org/drawingml/2006/wordprocessingDrawing" xmlns:w10="urn:schemas-microsoft-com:office:word" xmlns:w="http://schemas.openxmlformats.org/wordprocessingml/2006/main" xmlns:wne="http://schemas.microsoft.com/office/word/2006/wordml">
   <w:body>
     <w:p>
-      <w:r>
-        <w:t>Hello Iam Kiran</w:t>
+      <w:pPr>
+        <w:shd w:val="clear" w:color="auto" w:fill="FFFFFF"/>
+        <w:tabs>
+          <w:tab w:val="left" w:pos="916"/>
+          <w:tab w:val="left" w:pos="1832"/>
+          <w:tab w:val="left" w:pos="2748"/>
+          <w:tab w:val="left" w:pos="3664"/>
+          <w:tab w:val="left" w:pos="4580"/>
+          <w:tab w:val="left" w:pos="5496"/>
+          <w:tab w:val="left" w:pos="6412"/>
+          <w:tab w:val="left" w:pos="7328"/>
+          <w:tab w:val="left" w:pos="8244"/>
+          <w:tab w:val="left" w:pos="9160"/>
+          <w:tab w:val="left" w:pos="10076"/>
+          <w:tab w:val="left" w:pos="10992"/>
+          <w:tab w:val="left" w:pos="11908"/>
+          <w:tab w:val="left" w:pos="12824"/>
+          <w:tab w:val="left" w:pos="13740"/>
+          <w:tab w:val="left" w:pos="14656"/>
+        </w:tabs>
+        <w:spacing w:after="0" w:line="240" w:lineRule="auto"/>
+        <w:rPr>
+          <w:rFonts w:ascii="Courier New" w:eastAsia="Times New Roman" w:hAnsi="Courier New" w:cs="Courier New"/>
+          <w:color w:val="000000"/>
+          <w:sz w:val="18"/>
+          <w:szCs w:val="18"/>
+        </w:rPr>
+      </w:pPr>
+      <w:r>
+        <w:rPr>
+          <w:rFonts w:ascii="Courier New" w:eastAsia="Times New Roman" w:hAnsi="Courier New" w:cs="Courier New"/>
+          <w:i/>
+          <w:iCs/>
+          <w:color w:val="808080"/>
+          <w:sz w:val="18"/>
+          <w:szCs w:val="18"/>
+        </w:rPr>
+        <w:t># Program to check if a string</w:t>
+      </w:r>
+      <w:r>
+        <w:rPr>
+          <w:rFonts w:ascii="Courier New" w:eastAsia="Times New Roman" w:hAnsi="Courier New" w:cs="Courier New"/>
+          <w:i/>
+          <w:iCs/>
+          <w:color w:val="808080"/>
+          <w:sz w:val="18"/>
+          <w:szCs w:val="18"/>
+        </w:rPr>
+        <w:br/>
+        <w:t>#  is palindrome or not</w:t>
+      </w:r>
+      <w:r>
+        <w:rPr>
+          <w:rFonts w:ascii="Courier New" w:eastAsia="Times New Roman" w:hAnsi="Courier New" w:cs="Courier New"/>
+          <w:i/>
+          <w:iCs/>
+          <w:color w:val="808080"/>
+          <w:sz w:val="18"/>
+          <w:szCs w:val="18"/>
+        </w:rPr>
+        <w:br/>
+      </w:r>
+      <w:r>
+        <w:rPr>
+          <w:rFonts w:ascii="Courier New" w:eastAsia="Times New Roman" w:hAnsi="Courier New" w:cs="Courier New"/>
+          <w:i/>
+          <w:iCs/>
+          <w:color w:val="808080"/>
+          <w:sz w:val="18"/>
+          <w:szCs w:val="18"/>
+        </w:rPr>
+        <w:br/>
+        <w:t># change this value for a different output</w:t>
+      </w:r>
+      <w:r>
+        <w:rPr>
+          <w:rFonts w:ascii="Courier New" w:eastAsia="Times New Roman" w:hAnsi="Courier New" w:cs="Courier New"/>
+          <w:i/>
+          <w:iCs/>
+          <w:color w:val="808080"/>
+          <w:sz w:val="18"/>
+          <w:szCs w:val="18"/>
+        </w:rPr>
+        <w:br/>
+      </w:r>
+      <w:proofErr w:type="spellStart"/>
+      <w:r>
+        <w:rPr>
+          <w:rFonts w:ascii="Courier New" w:eastAsia="Times New Roman" w:hAnsi="Courier New" w:cs="Courier New"/>
+          <w:color w:val="000000"/>
+          <w:sz w:val="18"/>
+          <w:szCs w:val="18"/>
+        </w:rPr>
+        <w:t>my_str</w:t>
+      </w:r>
+      <w:proofErr w:type="spellEnd"/>
+      <w:r>
+        <w:rPr>
+          <w:rFonts w:ascii="Courier New" w:eastAsia="Times New Roman" w:hAnsi="Courier New" w:cs="Courier New"/>
+          <w:color w:val="000000"/>
+          <w:sz w:val="18"/>
+          <w:szCs w:val="18"/>
+        </w:rPr>
+        <w:t xml:space="preserve"> = </w:t>
+      </w:r>
+      <w:r>
+        <w:rPr>
+          <w:rFonts w:ascii="Courier New" w:eastAsia="Times New Roman" w:hAnsi="Courier New" w:cs="Courier New"/>
+          <w:b/>
+          <w:bCs/>
+          <w:color w:val="008000"/>
+          <w:sz w:val="18"/>
+          <w:szCs w:val="18"/>
+        </w:rPr>
+        <w:t>'</w:t>
+      </w:r>
+      <w:proofErr w:type="spellStart"/>
+      <w:r>
+        <w:rPr>
+          <w:rFonts w:ascii="Courier New" w:eastAsia="Times New Roman" w:hAnsi="Courier New" w:cs="Courier New"/>
+          <w:b/>
+          <w:bCs/>
+          <w:color w:val="008000"/>
+          <w:sz w:val="18"/>
+          <w:szCs w:val="18"/>
+        </w:rPr>
+        <w:t>aIbohPhoBiA</w:t>
+      </w:r>
+      <w:proofErr w:type="spellEnd"/>
+      <w:r>
+        <w:rPr>
+          <w:rFonts w:ascii="Courier New" w:eastAsia="Times New Roman" w:hAnsi="Courier New" w:cs="Courier New"/>
+          <w:b/>
+          <w:bCs/>
+          <w:color w:val="008000"/>
+          <w:sz w:val="18"/>
+          <w:szCs w:val="18"/>
+        </w:rPr>
+        <w:t>'</w:t>
+      </w:r>
+      <w:r>
+        <w:rPr>
+          <w:rFonts w:ascii="Courier New" w:eastAsia="Times New Roman" w:hAnsi="Courier New" w:cs="Courier New"/>
+          <w:b/>
+          <w:bCs/>
+          <w:color w:val="008000"/>
+          <w:sz w:val="18"/>
+          <w:szCs w:val="18"/>
+        </w:rPr>
+        <w:br/>
+      </w:r>
+      <w:r>
+        <w:rPr>
+          <w:rFonts w:ascii="Courier New" w:eastAsia="Times New Roman" w:hAnsi="Courier New" w:cs="Courier New"/>
+          <w:b/>
+          <w:bCs/>
+          <w:color w:val="008000"/>
+          <w:sz w:val="18"/>
+          <w:szCs w:val="18"/>
+        </w:rPr>
+        <w:br/>
+      </w:r>
+      <w:r>
+        <w:rPr>
+          <w:rFonts w:ascii="Courier New" w:eastAsia="Times New Roman" w:hAnsi="Courier New" w:cs="Courier New"/>
+          <w:i/>
+          <w:iCs/>
+          <w:color w:val="808080"/>
+          <w:sz w:val="18"/>
+          <w:szCs w:val="18"/>
+        </w:rPr>
+        <w:t xml:space="preserve"># make it suitable for </w:t>
+      </w:r>
+      <w:proofErr w:type="spellStart"/>
+      <w:r>
+        <w:rPr>
+          <w:rFonts w:ascii="Courier New" w:eastAsia="Times New Roman" w:hAnsi="Courier New" w:cs="Courier New"/>
+          <w:i/>
+          <w:iCs/>
+          <w:color w:val="808080"/>
+          <w:sz w:val="18"/>
+          <w:szCs w:val="18"/>
+        </w:rPr>
+        <w:t>caseless</w:t>
+      </w:r>
+      <w:proofErr w:type="spellEnd"/>
+      <w:r>
+        <w:rPr>
+          <w:rFonts w:ascii="Courier New" w:eastAsia="Times New Roman" w:hAnsi="Courier New" w:cs="Courier New"/>
+          <w:i/>
+          <w:iCs/>
+          <w:color w:val="808080"/>
+          <w:sz w:val="18"/>
+          <w:szCs w:val="18"/>
+        </w:rPr>
+        <w:t xml:space="preserve"> comparison</w:t>
+      </w:r>
+      <w:r>
+        <w:rPr>
+          <w:rFonts w:ascii="Courier New" w:eastAsia="Times New Roman" w:hAnsi="Courier New" w:cs="Courier New"/>
+          <w:i/>
+          <w:iCs/>
+          <w:color w:val="808080"/>
+          <w:sz w:val="18"/>
+          <w:szCs w:val="18"/>
+        </w:rPr>
+        <w:br/>
+      </w:r>
+      <w:proofErr w:type="spellStart"/>
+      <w:r>
+        <w:rPr>
+          <w:rFonts w:ascii="Courier New" w:eastAsia="Times New Roman" w:hAnsi="Courier New" w:cs="Courier New"/>
+          <w:color w:val="000000"/>
+          <w:sz w:val="18"/>
+          <w:szCs w:val="18"/>
+        </w:rPr>
+        <w:t>my_str</w:t>
+      </w:r>
+      <w:proofErr w:type="spellEnd"/>
+      <w:r>
+        <w:rPr>
+          <w:rFonts w:ascii="Courier New" w:eastAsia="Times New Roman" w:hAnsi="Courier New" w:cs="Courier New"/>
+          <w:color w:val="000000"/>
+          <w:sz w:val="18"/>
+          <w:szCs w:val="18"/>
+        </w:rPr>
+        <w:t xml:space="preserve"> = </w:t>
+      </w:r>
+      <w:proofErr w:type="spellStart"/>
+      <w:r>
+        <w:rPr>
+          <w:rFonts w:ascii="Courier New" w:eastAsia="Times New Roman" w:hAnsi="Courier New" w:cs="Courier New"/>
+          <w:color w:val="000000"/>
+          <w:sz w:val="18"/>
+          <w:szCs w:val="18"/>
+        </w:rPr>
+        <w:t>my_str.casefold</w:t>
+      </w:r>
+      <w:proofErr w:type="spellEnd"/>
+      <w:r>
+        <w:rPr>
+          <w:rFonts w:ascii="Courier New" w:eastAsia="Times New Roman" w:hAnsi="Courier New" w:cs="Courier New"/>
+          <w:color w:val="000000"/>
+          <w:sz w:val="18"/>
+          <w:szCs w:val="18"/>
+        </w:rPr>
+        <w:t>()</w:t>
+      </w:r>
+      <w:r>
+        <w:rPr>
+          <w:rFonts w:ascii="Courier New" w:eastAsia="Times New Roman" w:hAnsi="Courier New" w:cs="Courier New"/>
+          <w:color w:val="000000"/>
+          <w:sz w:val="18"/>
+          <w:szCs w:val="18"/>
+        </w:rPr>
+        <w:br/>
+      </w:r>
+      <w:r>
+        <w:rPr>
+          <w:rFonts w:ascii="Courier New" w:eastAsia="Times New Roman" w:hAnsi="Courier New" w:cs="Courier New"/>
+          <w:color w:val="000000"/>
+          <w:sz w:val="18"/>
+          <w:szCs w:val="18"/>
+        </w:rPr>
+        <w:br/>
+      </w:r>
+      <w:r>
+        <w:rPr>
+          <w:rFonts w:ascii="Courier New" w:eastAsia="Times New Roman" w:hAnsi="Courier New" w:cs="Courier New"/>
+          <w:i/>
+          <w:iCs/>
+          <w:color w:val="808080"/>
+          <w:sz w:val="18"/>
+          <w:szCs w:val="18"/>
+        </w:rPr>
+        <w:t># reverse the string</w:t>
+      </w:r>
+      <w:r>
+        <w:rPr>
+          <w:rFonts w:ascii="Courier New" w:eastAsia="Times New Roman" w:hAnsi="Courier New" w:cs="Courier New"/>
+          <w:i/>
+          <w:iCs/>
+          <w:color w:val="808080"/>
+          <w:sz w:val="18"/>
+          <w:szCs w:val="18"/>
+        </w:rPr>
+        <w:br/>
+      </w:r>
+      <w:proofErr w:type="spellStart"/>
+      <w:r>
+        <w:rPr>
+          <w:rFonts w:ascii="Courier New" w:eastAsia="Times New Roman" w:hAnsi="Courier New" w:cs="Courier New"/>
+          <w:color w:val="000000"/>
+          <w:sz w:val="18"/>
+          <w:szCs w:val="18"/>
+        </w:rPr>
+        <w:t>rev_str</w:t>
+      </w:r>
+      <w:proofErr w:type="spellEnd"/>
+      <w:r>
+        <w:rPr>
+          <w:rFonts w:ascii="Courier New" w:eastAsia="Times New Roman" w:hAnsi="Courier New" w:cs="Courier New"/>
+          <w:color w:val="000000"/>
+          <w:sz w:val="18"/>
+          <w:szCs w:val="18"/>
+        </w:rPr>
+        <w:t xml:space="preserve"> = </w:t>
+      </w:r>
+      <w:r>
+        <w:rPr>
+          <w:rFonts w:ascii="Courier New" w:eastAsia="Times New Roman" w:hAnsi="Courier New" w:cs="Courier New"/>
+          <w:color w:val="000080"/>
+          <w:sz w:val="18"/>
+          <w:szCs w:val="18"/>
+        </w:rPr>
+        <w:t>reversed</w:t>
+      </w:r>
+      <w:r>
+        <w:rPr>
+          <w:rFonts w:ascii="Courier New" w:eastAsia="Times New Roman" w:hAnsi="Courier New" w:cs="Courier New"/>
+          <w:color w:val="000000"/>
+          <w:sz w:val="18"/>
+          <w:szCs w:val="18"/>
+        </w:rPr>
+        <w:t>(</w:t>
+      </w:r>
+      <w:proofErr w:type="spellStart"/>
+      <w:r>
+        <w:rPr>
+          <w:rFonts w:ascii="Courier New" w:eastAsia="Times New Roman" w:hAnsi="Courier New" w:cs="Courier New"/>
+          <w:color w:val="000000"/>
+          <w:sz w:val="18"/>
+          <w:szCs w:val="18"/>
+        </w:rPr>
+        <w:t>my_str</w:t>
+      </w:r>
+      <w:proofErr w:type="spellEnd"/>
+      <w:r>
+        <w:rPr>
+          <w:rFonts w:ascii="Courier New" w:eastAsia="Times New Roman" w:hAnsi="Courier New" w:cs="Courier New"/>
+          <w:color w:val="000000"/>
+          <w:sz w:val="18"/>
+          <w:szCs w:val="18"/>
+        </w:rPr>
+        <w:t>)</w:t>
+      </w:r>
+      <w:r>
+        <w:rPr>
+          <w:rFonts w:ascii="Courier New" w:eastAsia="Times New Roman" w:hAnsi="Courier New" w:cs="Courier New"/>
+          <w:color w:val="000000"/>
+          <w:sz w:val="18"/>
+          <w:szCs w:val="18"/>
+        </w:rPr>
+        <w:br/>
+      </w:r>
+      <w:r>
+        <w:rPr>
+          <w:rFonts w:ascii="Courier New" w:eastAsia="Times New Roman" w:hAnsi="Courier New" w:cs="Courier New"/>
+          <w:color w:val="000000"/>
+          <w:sz w:val="18"/>
+          <w:szCs w:val="18"/>
+        </w:rPr>
+        <w:br/>
+      </w:r>
+      <w:r>
+        <w:rPr>
+          <w:rFonts w:ascii="Courier New" w:eastAsia="Times New Roman" w:hAnsi="Courier New" w:cs="Courier New"/>
+          <w:i/>
+          <w:iCs/>
+          <w:color w:val="808080"/>
+          <w:sz w:val="18"/>
+          <w:szCs w:val="18"/>
+        </w:rPr>
+        <w:t># check if the string is equal to its reverse</w:t>
+      </w:r>
+      <w:r>
+        <w:rPr>
+          <w:rFonts w:ascii="Courier New" w:eastAsia="Times New Roman" w:hAnsi="Courier New" w:cs="Courier New"/>
+          <w:i/>
+          <w:iCs/>
+          <w:color w:val="808080"/>
+          <w:sz w:val="18"/>
+          <w:szCs w:val="18"/>
+        </w:rPr>
+        <w:br/>
+      </w:r>
+      <w:r>
+        <w:rPr>
+          <w:rFonts w:ascii="Courier New" w:eastAsia="Times New Roman" w:hAnsi="Courier New" w:cs="Courier New"/>
+          <w:b/>
+          <w:bCs/>
+          <w:color w:val="000080"/>
+          <w:sz w:val="18"/>
+          <w:szCs w:val="18"/>
+        </w:rPr>
+        <w:t xml:space="preserve">if </w:t>
+      </w:r>
+      <w:r>
+        <w:rPr>
+          <w:rFonts w:ascii="Courier New" w:eastAsia="Times New Roman" w:hAnsi="Courier New" w:cs="Courier New"/>
+          <w:color w:val="000080"/>
+          <w:sz w:val="18"/>
+          <w:szCs w:val="18"/>
+        </w:rPr>
+        <w:t>list</w:t>
+      </w:r>
+      <w:r>
+        <w:rPr>
+          <w:rFonts w:ascii="Courier New" w:eastAsia="Times New Roman" w:hAnsi="Courier New" w:cs="Courier New"/>
+          <w:color w:val="000000"/>
+          <w:sz w:val="18"/>
+          <w:szCs w:val="18"/>
+        </w:rPr>
+        <w:t>(</w:t>
+      </w:r>
+      <w:proofErr w:type="spellStart"/>
+      <w:r>
+        <w:rPr>
+          <w:rFonts w:ascii="Courier New" w:eastAsia="Times New Roman" w:hAnsi="Courier New" w:cs="Courier New"/>
+          <w:color w:val="000000"/>
+          <w:sz w:val="18"/>
+          <w:szCs w:val="18"/>
+        </w:rPr>
+        <w:t>my_str</w:t>
+      </w:r>
+      <w:proofErr w:type="spellEnd"/>
+      <w:r>
+        <w:rPr>
+          <w:rFonts w:ascii="Courier New" w:eastAsia="Times New Roman" w:hAnsi="Courier New" w:cs="Courier New"/>
+          <w:color w:val="000000"/>
+          <w:sz w:val="18"/>
+          <w:szCs w:val="18"/>
+        </w:rPr>
+        <w:t xml:space="preserve">) == </w:t>
+      </w:r>
+      <w:r>
+        <w:rPr>
+          <w:rFonts w:ascii="Courier New" w:eastAsia="Times New Roman" w:hAnsi="Courier New" w:cs="Courier New"/>
+          <w:color w:val="000080"/>
+          <w:sz w:val="18"/>
+          <w:szCs w:val="18"/>
+        </w:rPr>
+        <w:t>list</w:t>
+      </w:r>
+      <w:r>
+        <w:rPr>
+          <w:rFonts w:ascii="Courier New" w:eastAsia="Times New Roman" w:hAnsi="Courier New" w:cs="Courier New"/>
+          <w:color w:val="000000"/>
+          <w:sz w:val="18"/>
+          <w:szCs w:val="18"/>
+        </w:rPr>
+        <w:t>(</w:t>
+      </w:r>
+      <w:proofErr w:type="spellStart"/>
+      <w:r>
+        <w:rPr>
+          <w:rFonts w:ascii="Courier New" w:eastAsia="Times New Roman" w:hAnsi="Courier New" w:cs="Courier New"/>
+          <w:color w:val="000000"/>
+          <w:sz w:val="18"/>
+          <w:szCs w:val="18"/>
+        </w:rPr>
+        <w:t>rev_str</w:t>
+      </w:r>
+      <w:proofErr w:type="spellEnd"/>
+      <w:r>
+        <w:rPr>
+          <w:rFonts w:ascii="Courier New" w:eastAsia="Times New Roman" w:hAnsi="Courier New" w:cs="Courier New"/>
+          <w:color w:val="000000"/>
+          <w:sz w:val="18"/>
+          <w:szCs w:val="18"/>
+        </w:rPr>
+        <w:t>):</w:t>
+      </w:r>
+      <w:r>
+        <w:rPr>
+          <w:rFonts w:ascii="Courier New" w:eastAsia="Times New Roman" w:hAnsi="Courier New" w:cs="Courier New"/>
+          <w:color w:val="000000"/>
+          <w:sz w:val="18"/>
+          <w:szCs w:val="18"/>
+        </w:rPr>
+        <w:br/>
+        <w:t xml:space="preserve">   </w:t>
+      </w:r>
+      <w:r>
+        <w:rPr>
+          <w:rFonts w:ascii="Courier New" w:eastAsia="Times New Roman" w:hAnsi="Courier New" w:cs="Courier New"/>
+          <w:b/>
+          <w:bCs/>
+          <w:color w:val="000080"/>
+          <w:sz w:val="18"/>
+          <w:szCs w:val="18"/>
+        </w:rPr>
+        <w:t>print</w:t>
+      </w:r>
+      <w:r>
+        <w:rPr>
+          <w:rFonts w:ascii="Courier New" w:eastAsia="Times New Roman" w:hAnsi="Courier New" w:cs="Courier New"/>
+          <w:color w:val="000000"/>
+          <w:sz w:val="18"/>
+          <w:szCs w:val="18"/>
+        </w:rPr>
+        <w:t>(</w:t>
+      </w:r>
+      <w:r>
+        <w:rPr>
+          <w:rFonts w:ascii="Courier New" w:eastAsia="Times New Roman" w:hAnsi="Courier New" w:cs="Courier New"/>
+          <w:b/>
+          <w:bCs/>
+          <w:color w:val="008000"/>
+          <w:sz w:val="18"/>
+          <w:szCs w:val="18"/>
+        </w:rPr>
+        <w:t>"It is palindrome"</w:t>
+      </w:r>
+      <w:r>
+        <w:rPr>
+          <w:rFonts w:ascii="Courier New" w:eastAsia="Times New Roman" w:hAnsi="Courier New" w:cs="Courier New"/>
+          <w:color w:val="000000"/>
+          <w:sz w:val="18"/>
+          <w:szCs w:val="18"/>
+        </w:rPr>
+        <w:t>)</w:t>
+      </w:r>
+      <w:r>
+        <w:rPr>
+          <w:rFonts w:ascii="Courier New" w:eastAsia="Times New Roman" w:hAnsi="Courier New" w:cs="Courier New"/>
+          <w:color w:val="000000"/>
+          <w:sz w:val="18"/>
+          <w:szCs w:val="18"/>
+        </w:rPr>
+        <w:br/>
+      </w:r>
+      <w:r>
+        <w:rPr>
+          <w:rFonts w:ascii="Courier New" w:eastAsia="Times New Roman" w:hAnsi="Courier New" w:cs="Courier New"/>
+          <w:b/>
+          <w:bCs/>
+          <w:color w:val="000080"/>
+          <w:sz w:val="18"/>
+          <w:szCs w:val="18"/>
+        </w:rPr>
+        <w:t>else</w:t>
+      </w:r>
+      <w:r>
+        <w:rPr>
+          <w:rFonts w:ascii="Courier New" w:eastAsia="Times New Roman" w:hAnsi="Courier New" w:cs="Courier New"/>
+          <w:color w:val="000000"/>
+          <w:sz w:val="18"/>
+          <w:szCs w:val="18"/>
+        </w:rPr>
+        <w:t>:</w:t>
+      </w:r>
+      <w:r>
+        <w:rPr>
+          <w:rFonts w:ascii="Courier New" w:eastAsia="Times New Roman" w:hAnsi="Courier New" w:cs="Courier New"/>
+          <w:color w:val="000000"/>
+          <w:sz w:val="18"/>
+          <w:szCs w:val="18"/>
+        </w:rPr>
+        <w:br/>
+        <w:t xml:space="preserve">   </w:t>
+      </w:r>
+      <w:r>
+        <w:rPr>
+          <w:rFonts w:ascii="Courier New" w:eastAsia="Times New Roman" w:hAnsi="Courier New" w:cs="Courier New"/>
+          <w:b/>
+          <w:bCs/>
+          <w:color w:val="000080"/>
+          <w:sz w:val="18"/>
+          <w:szCs w:val="18"/>
+        </w:rPr>
+        <w:t>print</w:t>
+      </w:r>
+      <w:r>
+        <w:rPr>
+          <w:rFonts w:ascii="Courier New" w:eastAsia="Times New Roman" w:hAnsi="Courier New" w:cs="Courier New"/>
+          <w:color w:val="000000"/>
+          <w:sz w:val="18"/>
+          <w:szCs w:val="18"/>
+        </w:rPr>
+        <w:t>(</w:t>
+      </w:r>
+      <w:r>
+        <w:rPr>
+          <w:rFonts w:ascii="Courier New" w:eastAsia="Times New Roman" w:hAnsi="Courier New" w:cs="Courier New"/>
+          <w:b/>
+          <w:bCs/>
+          <w:color w:val="008000"/>
+          <w:sz w:val="18"/>
+          <w:szCs w:val="18"/>
+        </w:rPr>
+        <w:t>"It is not palindrome"</w:t>
+      </w:r>
+      <w:r>
+        <w:rPr>
+          <w:rFonts w:ascii="Courier New" w:eastAsia="Times New Roman" w:hAnsi="Courier New" w:cs="Courier New"/>
+          <w:color w:val="000000"/>
+          <w:sz w:val="18"/>
+          <w:szCs w:val="18"/>
+        </w:rPr>
+        <w:t>)</w:t>
       </w:r>
     </w:p>
+    <w:p/>
     <w:sectPr>
       <w:pgSz w:w="12240" w:h="15840"/>
       <w:pgMar w:top="1440" w:right="1440" w:bottom="1440" w:left="1440" w:header="720" w:footer="720" w:gutter="0"/>
@@ -176,6 +776,7 @@
   <w:style w:type="paragraph" w:default="1" w:styleId="Normal">
     <w:name w:val="Normal"/>
     <w:qFormat/>
+    <w:rsid w:val="001628C0"/>
   </w:style>
   <w:style w:type="character" w:default="1" w:styleId="DefaultParagraphFont">
     <w:name w:val="Default Paragraph Font"/>
@@ -204,6 +805,54 @@
     <w:uiPriority w:val="99"/>
     <w:semiHidden/>
     <w:unhideWhenUsed/>
+  </w:style>
+  <w:style w:type="paragraph" w:styleId="HTMLPreformatted">
+    <w:name w:val="HTML Preformatted"/>
+    <w:basedOn w:val="Normal"/>
+    <w:link w:val="HTMLPreformattedChar"/>
+    <w:uiPriority w:val="99"/>
+    <w:semiHidden/>
+    <w:unhideWhenUsed/>
+    <w:rsid w:val="005957CB"/>
+    <w:pPr>
+      <w:tabs>
+        <w:tab w:val="left" w:pos="916"/>
+        <w:tab w:val="left" w:pos="1832"/>
+        <w:tab w:val="left" w:pos="2748"/>
+        <w:tab w:val="left" w:pos="3664"/>
+        <w:tab w:val="left" w:pos="4580"/>
+        <w:tab w:val="left" w:pos="5496"/>
+        <w:tab w:val="left" w:pos="6412"/>
+        <w:tab w:val="left" w:pos="7328"/>
+        <w:tab w:val="left" w:pos="8244"/>
+        <w:tab w:val="left" w:pos="9160"/>
+        <w:tab w:val="left" w:pos="10076"/>
+        <w:tab w:val="left" w:pos="10992"/>
+        <w:tab w:val="left" w:pos="11908"/>
+        <w:tab w:val="left" w:pos="12824"/>
+        <w:tab w:val="left" w:pos="13740"/>
+        <w:tab w:val="left" w:pos="14656"/>
+      </w:tabs>
+      <w:spacing w:after="0" w:line="240" w:lineRule="auto"/>
+    </w:pPr>
+    <w:rPr>
+      <w:rFonts w:ascii="Courier New" w:eastAsia="Times New Roman" w:hAnsi="Courier New" w:cs="Courier New"/>
+      <w:sz w:val="20"/>
+      <w:szCs w:val="20"/>
+    </w:rPr>
+  </w:style>
+  <w:style w:type="character" w:customStyle="1" w:styleId="HTMLPreformattedChar">
+    <w:name w:val="HTML Preformatted Char"/>
+    <w:basedOn w:val="DefaultParagraphFont"/>
+    <w:link w:val="HTMLPreformatted"/>
+    <w:uiPriority w:val="99"/>
+    <w:semiHidden/>
+    <w:rsid w:val="005957CB"/>
+    <w:rPr>
+      <w:rFonts w:ascii="Courier New" w:eastAsia="Times New Roman" w:hAnsi="Courier New" w:cs="Courier New"/>
+      <w:sz w:val="20"/>
+      <w:szCs w:val="20"/>
+    </w:rPr>
   </w:style>
 </w:styles>
 </file>

</xml_diff>